<commit_message>
📝 Auditoria: correções documentação (itens 1-4)
- 08-Financeiro: +26 parágrafos — seção 'Decisões Registradas' (F1-F9)
- 09-Compras: +20 parágrafos — seção 'Decisões Registradas' (C1-C6)
- 11-Configuracoes: NOVO — tenant_settings (186 parágrafos, 1 tabela, 3 endpoints)
- README.md: atualizado com Fase 2, números consolidados, histórico completo
- docs/README.md: aviso de deprecação com mapeamento para Apostila
</commit_message>
<xml_diff>
--- a/Apostila-ERP/08-Financeiro/especificacao_completa.docx
+++ b/Apostila-ERP/08-Financeiro/especificacao_completa.docx
@@ -19828,6 +19828,400 @@
         </w:tc>
       </w:tr>
     </w:tbl>
+    <w:p>
+      <w:pPr>
+        <w:pStyle w:val="Heading1"/>
+      </w:pPr>
+      <w:r>
+        <w:t xml:space="preserve">8. Decisoes Registradas</w:t>
+      </w:r>
+    </w:p>
+    <w:p>
+      <w:pPr>
+        <w:spacing w:after="120"/>
+      </w:pPr>
+      <w:r>
+        <w:rPr>
+          <w:rFonts w:ascii="Arial" w:hAnsi="Arial"/>
+          <w:sz w:val="22"/>
+          <w:i/>
+          <w:color w:val="757575"/>
+        </w:rPr>
+        <w:t xml:space="preserve">Decisoes tomadas durante o questionario Fase 2 (22/02/2026). Fonte: decisoes_fase2_backbone.docx</w:t>
+      </w:r>
+    </w:p>
+    <w:p>
+      <w:pPr>
+        <w:pStyle w:val="Heading2"/>
+      </w:pPr>
+      <w:r>
+        <w:t xml:space="preserve">F1: Formas de Pagamento</w:t>
+      </w:r>
+    </w:p>
+    <w:p>
+      <w:pPr>
+        <w:spacing w:after="60"/>
+      </w:pPr>
+      <w:r>
+        <w:rPr>
+          <w:rFonts w:ascii="Arial" w:hAnsi="Arial"/>
+          <w:sz w:val="22"/>
+          <w:b/>
+        </w:rPr>
+        <w:t xml:space="preserve">Resposta: </w:t>
+      </w:r>
+      <w:r>
+        <w:rPr>
+          <w:rFonts w:ascii="Arial" w:hAnsi="Arial"/>
+          <w:sz w:val="22"/>
+        </w:rPr>
+        <w:t xml:space="preserve">Dinheiro, Boleto, PIX, Cartao, Cheque + possibilidade de adicionar outras.</w:t>
+      </w:r>
+    </w:p>
+    <w:p>
+      <w:pPr>
+        <w:spacing w:after="120"/>
+      </w:pPr>
+      <w:r>
+        <w:rPr>
+          <w:rFonts w:ascii="Arial" w:hAnsi="Arial"/>
+          <w:sz w:val="22"/>
+          <w:b/>
+        </w:rPr>
+        <w:t xml:space="preserve">Decisao Tecnica: </w:t>
+      </w:r>
+      <w:r>
+        <w:rPr>
+          <w:rFonts w:ascii="Arial" w:hAnsi="Arial"/>
+          <w:sz w:val="22"/>
+        </w:rPr>
+        <w:t xml:space="preserve">Tabela payment_methods com pre-cadastro de 6 formas. Tenant pode criar novas (Permuta, Consignacao, Deposito). Tipo enum: cash, bank_slip, pix, credit_card, debit_card, check, other. Campo settings (JSON) para configs especificas de cada forma.</w:t>
+      </w:r>
+    </w:p>
+    <w:p>
+      <w:pPr>
+        <w:pStyle w:val="Heading2"/>
+      </w:pPr>
+      <w:r>
+        <w:t xml:space="preserve">F2: Parcelamento</w:t>
+      </w:r>
+    </w:p>
+    <w:p>
+      <w:pPr>
+        <w:spacing w:after="60"/>
+      </w:pPr>
+      <w:r>
+        <w:rPr>
+          <w:rFonts w:ascii="Arial" w:hAnsi="Arial"/>
+          <w:sz w:val="22"/>
+          <w:b/>
+        </w:rPr>
+        <w:t xml:space="preserve">Resposta: </w:t>
+      </w:r>
+      <w:r>
+        <w:rPr>
+          <w:rFonts w:ascii="Arial" w:hAnsi="Arial"/>
+          <w:sz w:val="22"/>
+        </w:rPr>
+        <w:t xml:space="preserve">Todos os tipos, com opcao de variar parcelamentos.</w:t>
+      </w:r>
+    </w:p>
+    <w:p>
+      <w:pPr>
+        <w:spacing w:after="120"/>
+      </w:pPr>
+      <w:r>
+        <w:rPr>
+          <w:rFonts w:ascii="Arial" w:hAnsi="Arial"/>
+          <w:sz w:val="22"/>
+          <w:b/>
+        </w:rPr>
+        <w:t xml:space="preserve">Decisao Tecnica: </w:t>
+      </w:r>
+      <w:r>
+        <w:rPr>
+          <w:rFonts w:ascii="Arial" w:hAnsi="Arial"/>
+          <w:sz w:val="22"/>
+        </w:rPr>
+        <w:t xml:space="preserve">Tabela payment_conditions (id, tenantId, name, installments, intervals). Exemplos: ‘A Vista’ (1x, 0 dias), ‘30/60/90’ (3x, [30,60,90]), ‘28/56/84’ (3x, [28,56,84]). Intervalo entre parcelas e livre (nao fixo em 30 dias). Tenant configura como quiser.</w:t>
+      </w:r>
+    </w:p>
+    <w:p>
+      <w:pPr>
+        <w:pStyle w:val="Heading2"/>
+      </w:pPr>
+      <w:r>
+        <w:t xml:space="preserve">F3: Categorias de Despesa</w:t>
+      </w:r>
+    </w:p>
+    <w:p>
+      <w:pPr>
+        <w:spacing w:after="60"/>
+      </w:pPr>
+      <w:r>
+        <w:rPr>
+          <w:rFonts w:ascii="Arial" w:hAnsi="Arial"/>
+          <w:sz w:val="22"/>
+          <w:b/>
+        </w:rPr>
+        <w:t xml:space="preserve">Resposta: </w:t>
+      </w:r>
+      <w:r>
+        <w:rPr>
+          <w:rFonts w:ascii="Arial" w:hAnsi="Arial"/>
+          <w:sz w:val="22"/>
+        </w:rPr>
+        <w:t xml:space="preserve">Fornecedores + aluguel + salarios + impostos + comissoes + frete + manutencao.</w:t>
+      </w:r>
+    </w:p>
+    <w:p>
+      <w:pPr>
+        <w:spacing w:after="120"/>
+      </w:pPr>
+      <w:r>
+        <w:rPr>
+          <w:rFonts w:ascii="Arial" w:hAnsi="Arial"/>
+          <w:sz w:val="22"/>
+          <w:b/>
+        </w:rPr>
+        <w:t xml:space="preserve">Decisao Tecnica: </w:t>
+      </w:r>
+      <w:r>
+        <w:rPr>
+          <w:rFonts w:ascii="Arial" w:hAnsi="Arial"/>
+          <w:sz w:val="22"/>
+        </w:rPr>
+        <w:t xml:space="preserve">Plano de Contas hierarquico: tabela chart_of_accounts (id, tenantId, code, name, parentId, type: revenue/expense/asset/liability). Pre-cadastrar plano padrao para distribuidoras. DRE gerado automaticamente agrupando por categoria.</w:t>
+      </w:r>
+    </w:p>
+    <w:p>
+      <w:pPr>
+        <w:pStyle w:val="Heading2"/>
+      </w:pPr>
+      <w:r>
+        <w:t xml:space="preserve">F4: Bancos</w:t>
+      </w:r>
+    </w:p>
+    <w:p>
+      <w:pPr>
+        <w:spacing w:after="60"/>
+      </w:pPr>
+      <w:r>
+        <w:rPr>
+          <w:rFonts w:ascii="Arial" w:hAnsi="Arial"/>
+          <w:sz w:val="22"/>
+          <w:b/>
+        </w:rPr>
+        <w:t xml:space="preserve">Resposta: </w:t>
+      </w:r>
+      <w:r>
+        <w:rPr>
+          <w:rFonts w:ascii="Arial" w:hAnsi="Arial"/>
+          <w:sz w:val="22"/>
+        </w:rPr>
+        <w:t xml:space="preserve">Sicoob, Sisprime, Banco do Brasil, Caixa, Pagueveloz.</w:t>
+      </w:r>
+    </w:p>
+    <w:p>
+      <w:pPr>
+        <w:spacing w:after="120"/>
+      </w:pPr>
+      <w:r>
+        <w:rPr>
+          <w:rFonts w:ascii="Arial" w:hAnsi="Arial"/>
+          <w:sz w:val="22"/>
+          <w:b/>
+        </w:rPr>
+        <w:t xml:space="preserve">Decisao Tecnica: </w:t>
+      </w:r>
+      <w:r>
+        <w:rPr>
+          <w:rFonts w:ascii="Arial" w:hAnsi="Arial"/>
+          <w:sz w:val="22"/>
+        </w:rPr>
+        <w:t xml:space="preserve">Tabela bank_accounts pre-cadastrada com os 5 bancos da PLANAC. Integracao bancaria por Strategy Pattern: BankAdapter interface com metodos getTransactions(), registerBoleto(), getBalance(). Prioridade: (1) Sicoob API, (2) Sisprime API, (3) BB/Caixa CNAB como fallback.</w:t>
+      </w:r>
+    </w:p>
+    <w:p>
+      <w:pPr>
+        <w:pStyle w:val="Heading2"/>
+      </w:pPr>
+      <w:r>
+        <w:t xml:space="preserve">F5: Conciliacao Bancaria</w:t>
+      </w:r>
+    </w:p>
+    <w:p>
+      <w:pPr>
+        <w:spacing w:after="60"/>
+      </w:pPr>
+      <w:r>
+        <w:rPr>
+          <w:rFonts w:ascii="Arial" w:hAnsi="Arial"/>
+          <w:sz w:val="22"/>
+          <w:b/>
+        </w:rPr>
+        <w:t xml:space="preserve">Resposta: </w:t>
+      </w:r>
+      <w:r>
+        <w:rPr>
+          <w:rFonts w:ascii="Arial" w:hAnsi="Arial"/>
+          <w:sz w:val="22"/>
+        </w:rPr>
+        <w:t xml:space="preserve">API direto com banco. CNAB/OFX apenas se banco nao tiver API.</w:t>
+      </w:r>
+    </w:p>
+    <w:p>
+      <w:pPr>
+        <w:spacing w:after="120"/>
+      </w:pPr>
+      <w:r>
+        <w:rPr>
+          <w:rFonts w:ascii="Arial" w:hAnsi="Arial"/>
+          <w:sz w:val="22"/>
+          <w:b/>
+        </w:rPr>
+        <w:t xml:space="preserve">Decisao Tecnica: </w:t>
+      </w:r>
+      <w:r>
+        <w:rPr>
+          <w:rFonts w:ascii="Arial" w:hAnsi="Arial"/>
+          <w:sz w:val="22"/>
+        </w:rPr>
+        <w:t xml:space="preserve">Strategy Pattern: SicoobAPIAdapter, SisprimeAPIAdapter, CNABFileAdapter (fallback). Conciliacao: match automatico por valor + data + identificador. Itens nao conciliados vao para fila manual.</w:t>
+      </w:r>
+    </w:p>
+    <w:p>
+      <w:pPr>
+        <w:pStyle w:val="Heading2"/>
+      </w:pPr>
+      <w:r>
+        <w:t xml:space="preserve">F6: Desconto por Antecipacao</w:t>
+      </w:r>
+    </w:p>
+    <w:p>
+      <w:pPr>
+        <w:spacing w:after="120"/>
+      </w:pPr>
+      <w:r>
+        <w:rPr>
+          <w:rFonts w:ascii="Arial" w:hAnsi="Arial"/>
+          <w:sz w:val="22"/>
+          <w:b/>
+        </w:rPr>
+        <w:t xml:space="preserve">Decisao: </w:t>
+      </w:r>
+      <w:r>
+        <w:rPr>
+          <w:rFonts w:ascii="Arial" w:hAnsi="Arial"/>
+          <w:sz w:val="22"/>
+        </w:rPr>
+        <w:t xml:space="preserve">NAO implementar desconto por pagamento antecipado. Simplifica o modulo financeiro.</w:t>
+      </w:r>
+    </w:p>
+    <w:p>
+      <w:pPr>
+        <w:pStyle w:val="Heading2"/>
+      </w:pPr>
+      <w:r>
+        <w:t xml:space="preserve">F7: Analise de Credito</w:t>
+      </w:r>
+    </w:p>
+    <w:p>
+      <w:pPr>
+        <w:spacing w:after="60"/>
+      </w:pPr>
+      <w:r>
+        <w:rPr>
+          <w:rFonts w:ascii="Arial" w:hAnsi="Arial"/>
+          <w:sz w:val="22"/>
+          <w:b/>
+        </w:rPr>
+        <w:t xml:space="preserve">Resposta: </w:t>
+      </w:r>
+      <w:r>
+        <w:rPr>
+          <w:rFonts w:ascii="Arial" w:hAnsi="Arial"/>
+          <w:sz w:val="22"/>
+        </w:rPr>
+        <w:t xml:space="preserve">Consulta Boa Vista antes de vender. API Brasil para analise de credito completa.</w:t>
+      </w:r>
+    </w:p>
+    <w:p>
+      <w:pPr>
+        <w:spacing w:after="120"/>
+      </w:pPr>
+      <w:r>
+        <w:rPr>
+          <w:rFonts w:ascii="Arial" w:hAnsi="Arial"/>
+          <w:sz w:val="22"/>
+          <w:b/>
+        </w:rPr>
+        <w:t xml:space="preserve">Decisao Tecnica: </w:t>
+      </w:r>
+      <w:r>
+        <w:rPr>
+          <w:rFonts w:ascii="Arial" w:hAnsi="Arial"/>
+          <w:sz w:val="22"/>
+        </w:rPr>
+        <w:t xml:space="preserve">APIs integradas: SPC Boa Vista (R$5), SCR Bacen+Score (R$6,19), Protesto Nacional (R$1,72), Define Limite PJ Plus (R$12,39). Fluxo: pre-venda -&gt; consulta automatica -&gt; score verde/amarelo/vermelho -&gt; bloqueia ou exige aprovacao gerencial.</w:t>
+      </w:r>
+    </w:p>
+    <w:p>
+      <w:pPr>
+        <w:pStyle w:val="Heading2"/>
+      </w:pPr>
+      <w:r>
+        <w:t xml:space="preserve">F8: Fluxo de Caixa Projetado</w:t>
+      </w:r>
+    </w:p>
+    <w:p>
+      <w:pPr>
+        <w:spacing w:after="120"/>
+      </w:pPr>
+      <w:r>
+        <w:rPr>
+          <w:rFonts w:ascii="Arial" w:hAnsi="Arial"/>
+          <w:sz w:val="22"/>
+          <w:b/>
+        </w:rPr>
+        <w:t xml:space="preserve">Decisao Tecnica: </w:t>
+      </w:r>
+      <w:r>
+        <w:rPr>
+          <w:rFonts w:ascii="Arial" w:hAnsi="Arial"/>
+          <w:sz w:val="22"/>
+        </w:rPr>
+        <w:t xml:space="preserve">Projecao 30/60/90 dias baseada em: (1) Titulos futuros (contas a receber + pagar), (2) Recorrencias estimadas (aluguel, salarios), (3) Cenarios: Otimista (100% recebimento), Realista (historico de inadimplencia), Pessimista (dobro da inadimplencia). Grafico de area empilhada com saldo projetado.</w:t>
+      </w:r>
+    </w:p>
+    <w:p>
+      <w:pPr>
+        <w:pStyle w:val="Heading2"/>
+      </w:pPr>
+      <w:r>
+        <w:t xml:space="preserve">F9: DRE Automatico</w:t>
+      </w:r>
+    </w:p>
+    <w:p>
+      <w:pPr>
+        <w:spacing w:after="120"/>
+      </w:pPr>
+      <w:r>
+        <w:rPr>
+          <w:rFonts w:ascii="Arial" w:hAnsi="Arial"/>
+          <w:sz w:val="22"/>
+          <w:b/>
+        </w:rPr>
+        <w:t xml:space="preserve">Decisao Tecnica: </w:t>
+      </w:r>
+      <w:r>
+        <w:rPr>
+          <w:rFonts w:ascii="Arial" w:hAnsi="Arial"/>
+          <w:sz w:val="22"/>
+        </w:rPr>
+        <w:t xml:space="preserve">DRE mensal automatico. Estrutura: Receita Bruta (vendas) - Deducoes (impostos, devolucoes) = Receita Liquida - CMV (custo medio ponderado) = Lucro Bruto - Despesas Operacionais (agrupadas por chart_of_accounts) = Resultado Operacional. Comparativo mes-a-mes e ano-a-ano.</w:t>
+      </w:r>
+    </w:p>
     <w:sectPr>
       <w:pgSz w:w="12240" w:h="15840" w:orient="portrait"/>
       <w:pgMar w:top="1200" w:right="1200" w:bottom="1200" w:left="1440" w:header="708" w:footer="708" w:gutter="0"/>

</xml_diff>